<commit_message>
fix(modele): update reclamation cp
</commit_message>
<xml_diff>
--- a/packages/code-du-travail-data/dataset/courrier-type/docx/reclamation_de_cp.docx
+++ b/packages/code-du-travail-data/dataset/courrier-type/docx/reclamation_de_cp.docx
@@ -7,214 +7,248 @@
         <w:pStyle w:val="expediteur"/>
       </w:pPr>
       <w:r>
-        <w:t>« Pr</w:t>
+        <w:t>« Prénom Nom du salarié »</w:t>
+      </w:r>
+    </w:p>
+    <w:p>
+      <w:pPr>
+        <w:pStyle w:val="expediteur"/>
+      </w:pPr>
+      <w:r>
+        <w:t>« Adresse »</w:t>
+      </w:r>
+    </w:p>
+    <w:p>
+      <w:pPr>
+        <w:pStyle w:val="expediteur"/>
+      </w:pPr>
+      <w:r>
+        <w:t>« Code postal + Ville »</w:t>
+      </w:r>
+    </w:p>
+    <w:p>
+      <w:pPr>
+        <w:pStyle w:val="expediteur"/>
+      </w:pPr>
+      <w:r>
+        <w:t>« Société »</w:t>
+      </w:r>
+    </w:p>
+    <w:p>
+      <w:pPr>
+        <w:pStyle w:val="destinataire"/>
+      </w:pPr>
+      <w:r>
+        <w:t>« Prénom Nom du représentant »</w:t>
+      </w:r>
+    </w:p>
+    <w:p>
+      <w:pPr>
+        <w:pStyle w:val="destinataire"/>
+      </w:pPr>
+      <w:r>
+        <w:t>« Fonction (DRH, etc.) »</w:t>
+      </w:r>
+    </w:p>
+    <w:p>
+      <w:pPr>
+        <w:pStyle w:val="destinataire"/>
+      </w:pPr>
+      <w:r>
+        <w:t>« Adresse »</w:t>
+      </w:r>
+    </w:p>
+    <w:p>
+      <w:pPr>
+        <w:pStyle w:val="destinataire"/>
+      </w:pPr>
+      <w:r>
+        <w:t>« Code postal + Ville »</w:t>
+      </w:r>
+    </w:p>
+    <w:p>
+      <w:pPr>
+        <w:pStyle w:val="destinataire"/>
+      </w:pPr>
+    </w:p>
+    <w:p>
+      <w:pPr>
+        <w:pStyle w:val="expediteur"/>
+      </w:pPr>
+      <w:r>
+        <w:t xml:space="preserve">« Lettre recommandée avec accusé de réception n°   1A XXX </w:t>
+      </w:r>
+      <w:proofErr w:type="spellStart"/>
+      <w:r>
+        <w:t>XXX</w:t>
+      </w:r>
+      <w:proofErr w:type="spellEnd"/>
+      <w:r>
+        <w:t xml:space="preserve"> </w:t>
+      </w:r>
+      <w:proofErr w:type="spellStart"/>
+      <w:r>
+        <w:t>XXX</w:t>
+      </w:r>
+      <w:proofErr w:type="spellEnd"/>
+      <w:r>
+        <w:t xml:space="preserve"> X </w:t>
+      </w:r>
+      <w:r>
+        <w:t>/</w:t>
+      </w:r>
+      <w:r>
+        <w:t xml:space="preserve">Courrier remis en mains propres contre </w:t>
+      </w:r>
+      <w:r>
+        <w:t>décharge/ courrier ou courriel »</w:t>
+      </w:r>
+    </w:p>
+    <w:p>
+      <w:pPr>
+        <w:pStyle w:val="destinataire"/>
+      </w:pPr>
+    </w:p>
+    <w:p>
+      <w:pPr>
+        <w:pStyle w:val="destinataire"/>
+      </w:pPr>
+      <w:r>
+        <w:rPr>
+          <w:color w:val="00000A"/>
+          <w:u w:color="1F497D"/>
+        </w:rPr>
+        <w:t xml:space="preserve"> </w:t>
+      </w:r>
+      <w:r>
+        <w:rPr>
+          <w:color w:val="00000A"/>
+          <w:lang w:eastAsia="zh-CN" w:bidi="hi-IN"/>
+        </w:rPr>
+        <w:t>À</w:t>
+      </w:r>
+      <w:r>
+        <w:rPr>
+          <w:color w:val="00000A"/>
+          <w:u w:color="1F497D"/>
+        </w:rPr>
+        <w:t xml:space="preserve"> </w:t>
+      </w:r>
+      <w:r>
+        <w:rPr>
+          <w:u w:color="1F497D"/>
+        </w:rPr>
+        <w:t>« lieu »</w:t>
+      </w:r>
+      <w:r>
+        <w:rPr>
+          <w:color w:val="00000A"/>
+          <w:u w:color="1F497D"/>
+        </w:rPr>
+        <w:t xml:space="preserve">, le </w:t>
+      </w:r>
+      <w:r>
+        <w:rPr>
+          <w:u w:color="1F497D"/>
+        </w:rPr>
+        <w:t>« date »</w:t>
+      </w:r>
+    </w:p>
+    <w:p>
+      <w:pPr>
+        <w:pStyle w:val="Corps"/>
+        <w:rPr>
+          <w:sz w:val="28"/>
+        </w:rPr>
+      </w:pPr>
+      <w:r>
+        <w:rPr>
+          <w:rFonts w:ascii="Open Sans" w:hAnsi="Open Sans" w:cs="Open Sans"/>
+          <w:szCs w:val="22"/>
+          <w:u w:val="single"/>
+        </w:rPr>
+        <w:t>Objet</w:t>
+      </w:r>
+      <w:r>
+        <w:rPr>
+          <w:rFonts w:ascii="Open Sans" w:hAnsi="Open Sans" w:cs="Open Sans"/>
+          <w:szCs w:val="22"/>
+        </w:rPr>
+        <w:t xml:space="preserve"> : Réclamation des congés payés</w:t>
+      </w:r>
+    </w:p>
+    <w:p>
+      <w:pPr>
+        <w:pStyle w:val="CorpsA"/>
+        <w:rPr>
+          <w:rFonts w:ascii="Open Sans" w:hAnsi="Open Sans" w:cs="Open Sans"/>
+          <w:szCs w:val="22"/>
+        </w:rPr>
+      </w:pPr>
+    </w:p>
+    <w:p>
+      <w:pPr>
+        <w:pStyle w:val="expediteur"/>
+        <w:rPr>
+          <w:sz w:val="28"/>
+        </w:rPr>
+      </w:pPr>
+      <w:r>
+        <w:t>« Madame / Monsieur »,</w:t>
+      </w:r>
+    </w:p>
+    <w:p>
+      <w:pPr>
+        <w:pStyle w:val="CorpsA"/>
+        <w:jc w:val="both"/>
+        <w:rPr>
+          <w:rFonts w:ascii="Open Sans" w:eastAsia="Arial Unicode MS" w:hAnsi="Open Sans" w:cs="Open Sans"/>
+          <w:szCs w:val="22"/>
+        </w:rPr>
+      </w:pPr>
+    </w:p>
+    <w:p>
+      <w:pPr>
+        <w:jc w:val="both"/>
+        <w:rPr>
+          <w:rFonts w:ascii="Open Sans" w:eastAsia="Arial Unicode MS" w:hAnsi="Open Sans" w:cs="Open Sans"/>
+          <w:color w:val="000000"/>
+          <w:szCs w:val="22"/>
+          <w:u w:color="000000"/>
+          <w:lang w:val="fr-FR" w:eastAsia="zh-CN" w:bidi="hi-IN"/>
+        </w:rPr>
+      </w:pPr>
+      <w:r>
+        <w:rPr>
+          <w:rFonts w:ascii="Open Sans" w:eastAsia="Arial Unicode MS" w:hAnsi="Open Sans" w:cs="Open Sans"/>
+          <w:szCs w:val="22"/>
+          <w:u w:color="000000"/>
+          <w:lang w:val="fr-FR" w:eastAsia="zh-CN" w:bidi="hi-IN"/>
+        </w:rPr>
+        <w:t>À</w:t>
+      </w:r>
+      <w:r>
+        <w:rPr>
+          <w:rFonts w:ascii="Open Sans" w:eastAsia="Arial Unicode MS" w:hAnsi="Open Sans" w:cs="Open Sans"/>
+          <w:szCs w:val="22"/>
+          <w:u w:color="000000"/>
+          <w:lang w:val="fr-FR" w:eastAsia="zh-CN" w:bidi="hi-IN"/>
+        </w:rPr>
+        <w:t xml:space="preserve"> la</w:t>
+      </w:r>
+      <w:r>
+        <w:rPr>
+          <w:rFonts w:ascii="Open Sans" w:eastAsia="Arial Unicode MS" w:hAnsi="Open Sans" w:cs="Open Sans"/>
+          <w:color w:val="000000"/>
+          <w:szCs w:val="22"/>
+          <w:u w:color="000000"/>
+          <w:lang w:val="fr-FR" w:eastAsia="zh-CN" w:bidi="hi-IN"/>
+        </w:rPr>
+        <w:t xml:space="preserve"> fin de la période d’acquisition des cong</w:t>
       </w:r>
       <w:bookmarkStart w:id="0" w:name="_GoBack"/>
       <w:bookmarkEnd w:id="0"/>
       <w:r>
-        <w:t>énom Nom du salarié »</w:t>
-      </w:r>
-    </w:p>
-    <w:p>
-      <w:pPr>
-        <w:pStyle w:val="expediteur"/>
-      </w:pPr>
-      <w:r>
-        <w:t>« Adresse »</w:t>
-      </w:r>
-    </w:p>
-    <w:p>
-      <w:pPr>
-        <w:pStyle w:val="expediteur"/>
-      </w:pPr>
-      <w:r>
-        <w:t>« Code postal + Ville »</w:t>
-      </w:r>
-    </w:p>
-    <w:p>
-      <w:pPr>
-        <w:pStyle w:val="expediteur"/>
-      </w:pPr>
-      <w:r>
-        <w:t>« Société »</w:t>
-      </w:r>
-    </w:p>
-    <w:p>
-      <w:pPr>
-        <w:pStyle w:val="destinataire"/>
-      </w:pPr>
-      <w:r>
-        <w:t>« Prénom Nom du représentant »</w:t>
-      </w:r>
-    </w:p>
-    <w:p>
-      <w:pPr>
-        <w:pStyle w:val="destinataire"/>
-      </w:pPr>
-      <w:r>
-        <w:t>« Fonction (DRH, etc.) »</w:t>
-      </w:r>
-    </w:p>
-    <w:p>
-      <w:pPr>
-        <w:pStyle w:val="destinataire"/>
-      </w:pPr>
-      <w:r>
-        <w:t>« Adresse »</w:t>
-      </w:r>
-    </w:p>
-    <w:p>
-      <w:pPr>
-        <w:pStyle w:val="destinataire"/>
-      </w:pPr>
-      <w:r>
-        <w:t>« Code postal + Ville »</w:t>
-      </w:r>
-    </w:p>
-    <w:p>
-      <w:pPr>
-        <w:pStyle w:val="destinataire"/>
-      </w:pPr>
-    </w:p>
-    <w:p>
-      <w:pPr>
-        <w:pStyle w:val="expediteur"/>
-      </w:pPr>
-      <w:r>
-        <w:t xml:space="preserve">« Lettre recommandée avec accusé de réception n°   1A XXX </w:t>
-      </w:r>
-      <w:proofErr w:type="spellStart"/>
-      <w:r>
-        <w:t>XXX</w:t>
-      </w:r>
-      <w:proofErr w:type="spellEnd"/>
-      <w:r>
-        <w:t xml:space="preserve"> </w:t>
-      </w:r>
-      <w:proofErr w:type="spellStart"/>
-      <w:r>
-        <w:t>XXX</w:t>
-      </w:r>
-      <w:proofErr w:type="spellEnd"/>
-      <w:r>
-        <w:t xml:space="preserve"> X </w:t>
-      </w:r>
-      <w:r>
-        <w:t>/</w:t>
-      </w:r>
-      <w:r>
-        <w:t xml:space="preserve">Courrier remis en mains propres contre </w:t>
-      </w:r>
-      <w:r>
-        <w:t>décharge/ courrier ou courriel »</w:t>
-      </w:r>
-    </w:p>
-    <w:p>
-      <w:pPr>
-        <w:pStyle w:val="destinataire"/>
-      </w:pPr>
-    </w:p>
-    <w:p>
-      <w:pPr>
-        <w:pStyle w:val="destinataire"/>
-      </w:pPr>
-      <w:r>
-        <w:rPr>
-          <w:color w:val="00000A"/>
-          <w:u w:color="1F497D"/>
-        </w:rPr>
-        <w:t xml:space="preserve"> </w:t>
-      </w:r>
-      <w:r>
-        <w:rPr>
-          <w:color w:val="00000A"/>
-          <w:lang w:eastAsia="zh-CN" w:bidi="hi-IN"/>
-        </w:rPr>
-        <w:t>À</w:t>
-      </w:r>
-      <w:r>
-        <w:rPr>
-          <w:color w:val="00000A"/>
-          <w:u w:color="1F497D"/>
-        </w:rPr>
-        <w:t xml:space="preserve"> </w:t>
-      </w:r>
-      <w:r>
-        <w:rPr>
-          <w:u w:color="1F497D"/>
-        </w:rPr>
-        <w:t>« lieu »</w:t>
-      </w:r>
-      <w:r>
-        <w:rPr>
-          <w:color w:val="00000A"/>
-          <w:u w:color="1F497D"/>
-        </w:rPr>
-        <w:t xml:space="preserve">, le </w:t>
-      </w:r>
-      <w:r>
-        <w:rPr>
-          <w:u w:color="1F497D"/>
-        </w:rPr>
-        <w:t>« date »</w:t>
-      </w:r>
-    </w:p>
-    <w:p>
-      <w:pPr>
-        <w:pStyle w:val="Corps"/>
-        <w:rPr>
-          <w:sz w:val="28"/>
-        </w:rPr>
-      </w:pPr>
-      <w:r>
-        <w:rPr>
-          <w:rFonts w:ascii="Open Sans" w:hAnsi="Open Sans" w:cs="Open Sans"/>
-          <w:szCs w:val="22"/>
-          <w:u w:val="single"/>
-        </w:rPr>
-        <w:t>Objet</w:t>
-      </w:r>
-      <w:r>
-        <w:rPr>
-          <w:rFonts w:ascii="Open Sans" w:hAnsi="Open Sans" w:cs="Open Sans"/>
-          <w:szCs w:val="22"/>
-        </w:rPr>
-        <w:t xml:space="preserve"> : Réclamation des congés payés</w:t>
-      </w:r>
-    </w:p>
-    <w:p>
-      <w:pPr>
-        <w:pStyle w:val="CorpsA"/>
-        <w:rPr>
-          <w:rFonts w:ascii="Open Sans" w:hAnsi="Open Sans" w:cs="Open Sans"/>
-          <w:szCs w:val="22"/>
-        </w:rPr>
-      </w:pPr>
-    </w:p>
-    <w:p>
-      <w:pPr>
-        <w:pStyle w:val="expediteur"/>
-        <w:rPr>
-          <w:sz w:val="28"/>
-        </w:rPr>
-      </w:pPr>
-      <w:r>
-        <w:t>« Madame / Monsieur »,</w:t>
-      </w:r>
-    </w:p>
-    <w:p>
-      <w:pPr>
-        <w:pStyle w:val="CorpsA"/>
-        <w:jc w:val="both"/>
-        <w:rPr>
-          <w:rFonts w:ascii="Open Sans" w:eastAsia="Arial Unicode MS" w:hAnsi="Open Sans" w:cs="Open Sans"/>
-          <w:szCs w:val="22"/>
-        </w:rPr>
-      </w:pPr>
-    </w:p>
-    <w:p>
-      <w:pPr>
-        <w:jc w:val="both"/>
         <w:rPr>
           <w:rFonts w:ascii="Open Sans" w:eastAsia="Arial Unicode MS" w:hAnsi="Open Sans" w:cs="Open Sans"/>
           <w:color w:val="000000"/>
@@ -222,35 +256,7 @@
           <w:u w:color="000000"/>
           <w:lang w:val="fr-FR" w:eastAsia="zh-CN" w:bidi="hi-IN"/>
         </w:rPr>
-      </w:pPr>
-      <w:r>
-        <w:rPr>
-          <w:rFonts w:ascii="Open Sans" w:eastAsia="Arial Unicode MS" w:hAnsi="Open Sans" w:cs="Open Sans"/>
-          <w:szCs w:val="22"/>
-          <w:u w:color="000000"/>
-          <w:lang w:val="fr-FR" w:eastAsia="zh-CN" w:bidi="hi-IN"/>
-        </w:rPr>
-        <w:t>À</w:t>
-      </w:r>
-      <w:r>
-        <w:rPr>
-          <w:rFonts w:ascii="Open Sans" w:eastAsia="Arial Unicode MS" w:hAnsi="Open Sans" w:cs="Open Sans"/>
-          <w:i/>
-          <w:szCs w:val="22"/>
-          <w:u w:color="000000"/>
-          <w:lang w:val="fr-FR" w:eastAsia="zh-CN" w:bidi="hi-IN"/>
-        </w:rPr>
-        <w:t xml:space="preserve"> la</w:t>
-      </w:r>
-      <w:r>
-        <w:rPr>
-          <w:rFonts w:ascii="Open Sans" w:eastAsia="Arial Unicode MS" w:hAnsi="Open Sans" w:cs="Open Sans"/>
-          <w:color w:val="000000"/>
-          <w:szCs w:val="22"/>
-          <w:u w:color="000000"/>
-          <w:lang w:val="fr-FR" w:eastAsia="zh-CN" w:bidi="hi-IN"/>
-        </w:rPr>
-        <w:t xml:space="preserve"> fin de la période d’acquisition des congés payés, soit au 31 mai de l’année </w:t>
+        <w:t xml:space="preserve">és payés, soit au 31 mai de l’année </w:t>
       </w:r>
       <w:r>
         <w:rPr>
@@ -613,14 +619,7 @@
           <w:rFonts w:ascii="Open Sans" w:eastAsia="Arial Unicode MS" w:hAnsi="Open Sans" w:cs="Open Sans"/>
           <w:szCs w:val="22"/>
         </w:rPr>
-        <w:t xml:space="preserve">Je vous informe, que copie de ce courrier est transmise à l’inspection du travail, à qui je sollicite, par ailleurs l’intervention dans ce </w:t>
-      </w:r>
-      <w:r>
-        <w:rPr>
-          <w:rFonts w:ascii="Open Sans" w:eastAsia="Arial Unicode MS" w:hAnsi="Open Sans" w:cs="Open Sans"/>
-          <w:szCs w:val="22"/>
-        </w:rPr>
-        <w:t>dossier</w:t>
+        <w:t>Je vous informe, que copie de ce courrier est transmise à l’inspection du travail, à qui je sollicite, par ailleurs l’intervention dans ce dossier</w:t>
       </w:r>
       <w:r>
         <w:rPr>

</xml_diff>